<commit_message>
Tilfoejet opg 3 og 4
</commit_message>
<xml_diff>
--- a/Case 2/Case 2 FSK Transmission.docx
+++ b/Case 2/Case 2 FSK Transmission.docx
@@ -200,7 +200,6 @@
                 <w:lang w:val="sv-SE"/>
               </w:rPr>
             </w:pPr>
-            <w:proofErr w:type="spellStart"/>
             <w:r>
               <w:rPr>
                 <w:b/>
@@ -209,7 +208,6 @@
               </w:rPr>
               <w:t>Navn</w:t>
             </w:r>
-            <w:proofErr w:type="spellEnd"/>
           </w:p>
         </w:tc>
         <w:tc>
@@ -342,14 +340,12 @@
                 <w:lang w:val="sv-SE"/>
               </w:rPr>
             </w:pPr>
-            <w:proofErr w:type="gramStart"/>
             <w:r>
               <w:rPr>
                 <w:lang w:val="sv-SE"/>
               </w:rPr>
               <w:t>202004347</w:t>
             </w:r>
-            <w:proofErr w:type="gramEnd"/>
           </w:p>
         </w:tc>
         <w:tc>
@@ -374,21 +370,7 @@
               <w:rPr>
                 <w:lang w:val="sv-SE"/>
               </w:rPr>
-              <w:t xml:space="preserve">Otto </w:t>
-            </w:r>
-            <w:proofErr w:type="spellStart"/>
-            <w:r>
-              <w:rPr>
-                <w:lang w:val="sv-SE"/>
-              </w:rPr>
-              <w:t>Sejrskild</w:t>
-            </w:r>
-            <w:proofErr w:type="spellEnd"/>
-            <w:r>
-              <w:rPr>
-                <w:lang w:val="sv-SE"/>
-              </w:rPr>
-              <w:t xml:space="preserve"> Santesson</w:t>
+              <w:t>Otto Sejrskild Santesson</w:t>
             </w:r>
           </w:p>
         </w:tc>
@@ -438,14 +420,12 @@
                 <w:lang w:val="sv-SE"/>
               </w:rPr>
             </w:pPr>
-            <w:proofErr w:type="gramStart"/>
             <w:r>
               <w:rPr>
                 <w:lang w:val="sv-SE"/>
               </w:rPr>
               <w:t>202001087</w:t>
             </w:r>
-            <w:proofErr w:type="gramEnd"/>
           </w:p>
         </w:tc>
         <w:tc>
@@ -1260,44 +1240,7 @@
     </w:p>
     <w:p>
       <w:r>
-        <w:t>I denne opgave brugte vi funktionen "</w:t>
-      </w:r>
-      <w:proofErr w:type="spellStart"/>
-      <w:r>
-        <w:t>FSKgenerator.m</w:t>
-      </w:r>
-      <w:proofErr w:type="spellEnd"/>
-      <w:proofErr w:type="gramStart"/>
-      <w:r>
-        <w:t>"  fra</w:t>
-      </w:r>
-      <w:proofErr w:type="gramEnd"/>
-      <w:r>
-        <w:t xml:space="preserve"> </w:t>
-      </w:r>
-      <w:proofErr w:type="spellStart"/>
-      <w:r>
-        <w:t>Brightspace</w:t>
-      </w:r>
-      <w:proofErr w:type="spellEnd"/>
-      <w:r>
-        <w:t xml:space="preserve"> til at generere et lydsignal bestående af syv toner, som repræsenterer sætningen "</w:t>
-      </w:r>
-      <w:proofErr w:type="spellStart"/>
-      <w:r>
-        <w:t>hello</w:t>
-      </w:r>
-      <w:proofErr w:type="spellEnd"/>
-      <w:r>
-        <w:t xml:space="preserve"> </w:t>
-      </w:r>
-      <w:proofErr w:type="spellStart"/>
-      <w:r>
-        <w:t>world</w:t>
-      </w:r>
-      <w:proofErr w:type="spellEnd"/>
-      <w:r>
-        <w:t>".</w:t>
+        <w:t>I denne opgave brugte vi funktionen "FSKgenerator.m"  fra Brightspace til at generere et lydsignal bestående af syv toner, som repræsenterer sætningen "hello world".</w:t>
       </w:r>
     </w:p>
     <w:p>
@@ -1699,31 +1642,9 @@
         <w:rPr>
           <w:lang w:bidi="ar-AE"/>
         </w:rPr>
-        <w:t xml:space="preserve">C. Analyser signalet vha. Short-Time </w:t>
-      </w:r>
-      <w:proofErr w:type="spellStart"/>
-      <w:r>
-        <w:rPr>
-          <w:lang w:bidi="ar-AE"/>
-        </w:rPr>
-        <w:t>Fourier</w:t>
-      </w:r>
-      <w:proofErr w:type="spellEnd"/>
-      <w:r>
-        <w:rPr>
-          <w:lang w:bidi="ar-AE"/>
-        </w:rPr>
-        <w:t xml:space="preserve"> </w:t>
-      </w:r>
-      <w:proofErr w:type="spellStart"/>
-      <w:r>
-        <w:rPr>
-          <w:lang w:bidi="ar-AE"/>
-        </w:rPr>
-        <w:t>Transform</w:t>
+        <w:t>C. Analyser signalet vha. Short-Time Fourier Transform</w:t>
       </w:r>
       <w:bookmarkEnd w:id="5"/>
-      <w:proofErr w:type="spellEnd"/>
     </w:p>
     <w:p>
       <w:pPr>
@@ -1742,67 +1663,7 @@
           <w:u w:val="single"/>
           <w:lang w:bidi="ar-AE"/>
         </w:rPr>
-        <w:t xml:space="preserve">Analyser signalet vha. Short-Time </w:t>
-      </w:r>
-      <w:proofErr w:type="spellStart"/>
-      <w:r>
-        <w:rPr>
-          <w:i/>
-          <w:iCs/>
-          <w:u w:val="single"/>
-          <w:lang w:bidi="ar-AE"/>
-        </w:rPr>
-        <w:t>Fourier</w:t>
-      </w:r>
-      <w:proofErr w:type="spellEnd"/>
-      <w:r>
-        <w:rPr>
-          <w:i/>
-          <w:iCs/>
-          <w:u w:val="single"/>
-          <w:lang w:bidi="ar-AE"/>
-        </w:rPr>
-        <w:t xml:space="preserve"> </w:t>
-      </w:r>
-      <w:proofErr w:type="spellStart"/>
-      <w:r>
-        <w:rPr>
-          <w:i/>
-          <w:iCs/>
-          <w:u w:val="single"/>
-          <w:lang w:bidi="ar-AE"/>
-        </w:rPr>
-        <w:t>Transform</w:t>
-      </w:r>
-      <w:proofErr w:type="spellEnd"/>
-      <w:r>
-        <w:rPr>
-          <w:i/>
-          <w:iCs/>
-          <w:u w:val="single"/>
-          <w:lang w:bidi="ar-AE"/>
-        </w:rPr>
-        <w:t xml:space="preserve"> (kan læses om i bogen) – dvs. med spektrogram-plot. Forklar </w:t>
-      </w:r>
-      <w:proofErr w:type="spellStart"/>
-      <w:r>
-        <w:rPr>
-          <w:i/>
-          <w:iCs/>
-          <w:u w:val="single"/>
-          <w:lang w:bidi="ar-AE"/>
-        </w:rPr>
-        <w:t>trade-off</w:t>
-      </w:r>
-      <w:proofErr w:type="spellEnd"/>
-      <w:r>
-        <w:rPr>
-          <w:i/>
-          <w:iCs/>
-          <w:u w:val="single"/>
-          <w:lang w:bidi="ar-AE"/>
-        </w:rPr>
-        <w:t xml:space="preserve"> imellem opløsningen i tid og frekvens.</w:t>
+        <w:t>Analyser signalet vha. Short-Time Fourier Transform (kan læses om i bogen) – dvs. med spektrogram-plot. Forklar trade-off imellem opløsningen i tid og frekvens.</w:t>
       </w:r>
     </w:p>
     <w:p>
@@ -1924,28 +1785,7 @@
     </w:p>
     <w:p>
       <w:r>
-        <w:t xml:space="preserve">Signalet blev analyseret i MATLAB ved hjælp af funktionen </w:t>
-      </w:r>
-      <w:proofErr w:type="spellStart"/>
-      <w:proofErr w:type="gramStart"/>
-      <w:r>
-        <w:t>spectrogram</w:t>
-      </w:r>
-      <w:proofErr w:type="spellEnd"/>
-      <w:r>
-        <w:t>(</w:t>
-      </w:r>
-      <w:proofErr w:type="gramEnd"/>
-      <w:r>
-        <w:t xml:space="preserve">), som anvender Short-Time </w:t>
-      </w:r>
-      <w:proofErr w:type="spellStart"/>
-      <w:r>
-        <w:t>Fourier</w:t>
-      </w:r>
-      <w:proofErr w:type="spellEnd"/>
-      <w:r>
-        <w:t xml:space="preserve"> Transformation (STFT). Resultatet er vist i figur 4.</w:t>
+        <w:t>Signalet blev analyseret i MATLAB ved hjælp af funktionen spectrogram(), som anvender Short-Time Fourier Transformation (STFT). Resultatet er vist i figur 4.</w:t>
       </w:r>
     </w:p>
     <w:p>
@@ -1969,15 +1809,7 @@
       </w:pPr>
       <w:bookmarkStart w:id="6" w:name="_Toc211467864"/>
       <w:r>
-        <w:t>D. Eksperimenter med ”</w:t>
-      </w:r>
-      <w:proofErr w:type="spellStart"/>
-      <w:r>
-        <w:t>FSKgenerator</w:t>
-      </w:r>
-      <w:proofErr w:type="spellEnd"/>
-      <w:r>
-        <w:t>” funktionen</w:t>
+        <w:t>D. Eksperimenter med ”FSKgenerator” funktionen</w:t>
       </w:r>
       <w:bookmarkEnd w:id="6"/>
     </w:p>
@@ -1995,25 +1827,7 @@
           <w:iCs/>
           <w:u w:val="single"/>
         </w:rPr>
-        <w:t>Eksperimenter med ”</w:t>
-      </w:r>
-      <w:proofErr w:type="spellStart"/>
-      <w:r>
-        <w:rPr>
-          <w:i/>
-          <w:iCs/>
-          <w:u w:val="single"/>
-        </w:rPr>
-        <w:t>FSKgenerator</w:t>
-      </w:r>
-      <w:proofErr w:type="spellEnd"/>
-      <w:r>
-        <w:rPr>
-          <w:i/>
-          <w:iCs/>
-          <w:u w:val="single"/>
-        </w:rPr>
-        <w:t>” funktionen for at få en forståelse af input</w:t>
+        <w:t>Eksperimenter med ”FSKgenerator” funktionen for at få en forståelse af input</w:t>
       </w:r>
       <w:r>
         <w:rPr>
@@ -2103,13 +1917,8 @@
         </w:r>
       </w:fldSimple>
       <w:r>
-        <w:t xml:space="preserve"> Plot lydsignal ved mindre </w:t>
-      </w:r>
-      <w:proofErr w:type="spellStart"/>
-      <w:r>
-        <w:t>bånbbredde</w:t>
-      </w:r>
-      <w:proofErr w:type="spellEnd"/>
+        <w:t xml:space="preserve"> Plot lydsignal ved mindre bånbbredde</w:t>
+      </w:r>
     </w:p>
     <w:p>
       <w:pPr>
@@ -2117,14 +1926,9 @@
       </w:pPr>
       <w:bookmarkStart w:id="8" w:name="_Toc211467866"/>
       <w:r>
-        <w:t xml:space="preserve">lydsignal ved støre </w:t>
-      </w:r>
-      <w:proofErr w:type="spellStart"/>
-      <w:r>
-        <w:t>Tsymbol</w:t>
+        <w:t>lydsignal ved støre Tsymbol</w:t>
       </w:r>
       <w:bookmarkEnd w:id="8"/>
-      <w:proofErr w:type="spellEnd"/>
     </w:p>
     <w:p>
       <w:pPr>
@@ -2192,13 +1996,8 @@
         <w:t xml:space="preserve"> Plot </w:t>
       </w:r>
       <w:r>
-        <w:t xml:space="preserve">lydsignal ved støre </w:t>
-      </w:r>
-      <w:proofErr w:type="spellStart"/>
-      <w:r>
-        <w:t>Tsymbol</w:t>
-      </w:r>
-      <w:proofErr w:type="spellEnd"/>
+        <w:t>lydsignal ved støre Tsymbol</w:t>
+      </w:r>
     </w:p>
     <w:p>
       <w:pPr>
@@ -2285,32 +2084,10 @@
     </w:p>
     <w:p>
       <w:r>
-        <w:t xml:space="preserve">Ved </w:t>
-      </w:r>
-      <w:proofErr w:type="spellStart"/>
-      <w:r>
-        <w:t>eksperimentering</w:t>
-      </w:r>
-      <w:proofErr w:type="spellEnd"/>
-      <w:r>
-        <w:t xml:space="preserve"> med funktionen "</w:t>
-      </w:r>
-      <w:proofErr w:type="spellStart"/>
-      <w:proofErr w:type="gramStart"/>
-      <w:r>
-        <w:t>FSKgenerator</w:t>
-      </w:r>
-      <w:proofErr w:type="spellEnd"/>
-      <w:r>
-        <w:t>(</w:t>
-      </w:r>
-      <w:proofErr w:type="gramEnd"/>
-      <w:r>
-        <w:t>)" opnåede vi følgende forståelse af parametrene:</w:t>
-      </w:r>
-    </w:p>
-    <w:p>
-      <w:proofErr w:type="spellStart"/>
+        <w:t>Ved eksperimentering med funktionen "FSKgenerator()" opnåede vi følgende forståelse af parametrene:</w:t>
+      </w:r>
+    </w:p>
+    <w:p>
       <w:r>
         <w:rPr>
           <w:b/>
@@ -2318,71 +2095,42 @@
         </w:rPr>
         <w:t>mysymbolseq</w:t>
       </w:r>
-      <w:proofErr w:type="spellEnd"/>
       <w:r>
         <w:t>: Den besked, der skal sendes.</w:t>
       </w:r>
     </w:p>
     <w:p>
-      <w:proofErr w:type="spellStart"/>
       <w:r>
         <w:rPr>
           <w:b/>
           <w:bCs/>
         </w:rPr>
-        <w:t>fstart</w:t>
-      </w:r>
-      <w:proofErr w:type="spellEnd"/>
+        <w:t>fstart:</w:t>
+      </w:r>
+      <w:r>
+        <w:t xml:space="preserve"> Den laveste frekvens, der bruges til at sende et symbol.</w:t>
+      </w:r>
+    </w:p>
+    <w:p>
       <w:r>
         <w:rPr>
           <w:b/>
           <w:bCs/>
         </w:rPr>
-        <w:t>:</w:t>
-      </w:r>
-      <w:r>
-        <w:t xml:space="preserve"> Den laveste frekvens, der bruges til at sende et symbol.</w:t>
-      </w:r>
-    </w:p>
-    <w:p>
-      <w:proofErr w:type="spellStart"/>
+        <w:t>fend:</w:t>
+      </w:r>
+      <w:r>
+        <w:t xml:space="preserve"> Den højeste frekvens, der bruges til at sende et symbol. Sammen med fstart definerer den det anvendelige frekvensområde samt afstanden mellem de benyttede frekvenser.</w:t>
+      </w:r>
+    </w:p>
+    <w:p>
       <w:r>
         <w:rPr>
           <w:b/>
           <w:bCs/>
         </w:rPr>
-        <w:t>fend</w:t>
-      </w:r>
-      <w:proofErr w:type="spellEnd"/>
-      <w:r>
-        <w:rPr>
-          <w:b/>
-          <w:bCs/>
-        </w:rPr>
-        <w:t>:</w:t>
-      </w:r>
-      <w:r>
-        <w:t xml:space="preserve"> Den højeste frekvens, der bruges til at sende et symbol. Sammen med </w:t>
-      </w:r>
-      <w:proofErr w:type="spellStart"/>
-      <w:r>
-        <w:t>fstart</w:t>
-      </w:r>
-      <w:proofErr w:type="spellEnd"/>
-      <w:r>
-        <w:t xml:space="preserve"> definerer den det anvendelige frekvensområde samt afstanden mellem de benyttede frekvenser.</w:t>
-      </w:r>
-    </w:p>
-    <w:p>
-      <w:proofErr w:type="spellStart"/>
-      <w:r>
-        <w:rPr>
-          <w:b/>
-          <w:bCs/>
-        </w:rPr>
         <w:t>Tsymbol</w:t>
       </w:r>
-      <w:proofErr w:type="spellEnd"/>
       <w:r>
         <w:t>: Den tid, hver symbols frekvens udsendes i.</w:t>
       </w:r>
@@ -2447,6 +2195,7 @@
         <w:docPartUnique/>
       </w:docPartObj>
     </w:sdtPr>
+    <w:sdtEndPr/>
     <w:sdtContent>
       <w:p>
         <w:pPr>

</xml_diff>